<commit_message>
Opdateret Referat-skabelon. Mødeindkalder til næste møde sætter ligeledes gruppearbejde i CN-kalender.
</commit_message>
<xml_diff>
--- a/Referater/Skabelon - Referat PRJ Gruppe 09.docx
+++ b/Referater/Skabelon - Referat PRJ Gruppe 09.docx
@@ -221,8 +221,6 @@
               <w:spacing w:after="0"/>
               <w:jc w:val="center"/>
             </w:pPr>
-            <w:bookmarkStart w:id="0" w:name="_GoBack"/>
-            <w:bookmarkEnd w:id="0"/>
           </w:p>
         </w:tc>
         <w:tc>
@@ -1029,6 +1027,13 @@
       <w:r>
         <w:t>Ad 6)</w:t>
       </w:r>
+    </w:p>
+    <w:p>
+      <w:r>
+        <w:t>Mødeindkalder til næste møde, sætter ligeledes gruppearbejde i CN-kalender.</w:t>
+      </w:r>
+      <w:bookmarkStart w:id="0" w:name="_GoBack"/>
+      <w:bookmarkEnd w:id="0"/>
     </w:p>
     <w:p/>
     <w:sectPr>

</xml_diff>